<commit_message>
chd_status to factor + boxplot fix
</commit_message>
<xml_diff>
--- a/products/manuscript/Manuscript.docx
+++ b/products/manuscript/Manuscript.docx
@@ -71,7 +71,7 @@
         <w:pStyle w:val="Date"/>
       </w:pPr>
       <w:r>
-        <w:t xml:space="preserve">2021-08-31</w:t>
+        <w:t xml:space="preserve">2021-09-01</w:t>
       </w:r>
     </w:p>
     <w:p>
@@ -82,20 +82,12 @@
         <w:t xml:space="preserve">The structure below is a possible setup for a data analysis project (including the course project). For a manuscript, adjust as needed.</w:t>
       </w:r>
     </w:p>
-    <w:bookmarkStart w:id="20" w:name="summaryabstract"/>
     <w:p>
       <w:pPr>
         <w:pStyle w:val="Heading1"/>
       </w:pPr>
-      <w:r>
-        <w:rPr>
-          <w:rStyle w:val="SectionNumber"/>
-        </w:rPr>
-        <w:t xml:space="preserve">1</w:t>
-      </w:r>
-      <w:r>
-        <w:tab/>
-      </w:r>
+      <w:bookmarkStart w:id="21" w:name="summaryabstract"/>
+      <w:bookmarkEnd w:id="21"/>
       <w:r>
         <w:t xml:space="preserve">Summary/Abstract</w:t>
       </w:r>
@@ -111,39 +103,22 @@
         <w:t xml:space="preserve">Write a summary of your project.</w:t>
       </w:r>
     </w:p>
-    <w:bookmarkEnd w:id="20"/>
-    <w:bookmarkStart w:id="24" w:name="introduction"/>
     <w:p>
       <w:pPr>
         <w:pStyle w:val="Heading1"/>
       </w:pPr>
-      <w:r>
-        <w:rPr>
-          <w:rStyle w:val="SectionNumber"/>
-        </w:rPr>
-        <w:t xml:space="preserve">2</w:t>
-      </w:r>
-      <w:r>
-        <w:tab/>
-      </w:r>
+      <w:bookmarkStart w:id="22" w:name="introduction"/>
+      <w:bookmarkEnd w:id="22"/>
       <w:r>
         <w:t xml:space="preserve">Introduction</w:t>
       </w:r>
     </w:p>
-    <w:bookmarkStart w:id="21" w:name="general-background-information"/>
     <w:p>
       <w:pPr>
         <w:pStyle w:val="Heading2"/>
       </w:pPr>
-      <w:r>
-        <w:rPr>
-          <w:rStyle w:val="SectionNumber"/>
-        </w:rPr>
-        <w:t xml:space="preserve">2.1</w:t>
-      </w:r>
-      <w:r>
-        <w:tab/>
-      </w:r>
+      <w:bookmarkStart w:id="23" w:name="general-background-information"/>
+      <w:bookmarkEnd w:id="23"/>
       <w:r>
         <w:t xml:space="preserve">General Background Information</w:t>
       </w:r>
@@ -159,21 +134,12 @@
         <w:t xml:space="preserve">Provide enough background on your topic that others can understand the why and how of your analysis</w:t>
       </w:r>
     </w:p>
-    <w:bookmarkEnd w:id="21"/>
-    <w:bookmarkStart w:id="22" w:name="description-of-data-and-data-source"/>
     <w:p>
       <w:pPr>
         <w:pStyle w:val="Heading2"/>
       </w:pPr>
-      <w:r>
-        <w:rPr>
-          <w:rStyle w:val="SectionNumber"/>
-        </w:rPr>
-        <w:t xml:space="preserve">2.2</w:t>
-      </w:r>
-      <w:r>
-        <w:tab/>
-      </w:r>
+      <w:bookmarkStart w:id="24" w:name="description-of-data-and-data-source"/>
+      <w:bookmarkEnd w:id="24"/>
       <w:r>
         <w:t xml:space="preserve">Description of data and data source</w:t>
       </w:r>
@@ -189,21 +155,12 @@
         <w:t xml:space="preserve">Describe what the data is, what it contains, where it is from, etc. Eventually this might be part of a methods section.</w:t>
       </w:r>
     </w:p>
-    <w:bookmarkEnd w:id="22"/>
-    <w:bookmarkStart w:id="23" w:name="questionshypotheses-to-be-addressed"/>
     <w:p>
       <w:pPr>
         <w:pStyle w:val="Heading2"/>
       </w:pPr>
-      <w:r>
-        <w:rPr>
-          <w:rStyle w:val="SectionNumber"/>
-        </w:rPr>
-        <w:t xml:space="preserve">2.3</w:t>
-      </w:r>
-      <w:r>
-        <w:tab/>
-      </w:r>
+      <w:bookmarkStart w:id="25" w:name="questionshypotheses-to-be-addressed"/>
+      <w:bookmarkEnd w:id="25"/>
       <w:r>
         <w:t xml:space="preserve">Questions/Hypotheses to be addressed</w:t>
       </w:r>
@@ -219,22 +176,12 @@
         <w:t xml:space="preserve">State the research questions you plan to answer with this analysis.</w:t>
       </w:r>
     </w:p>
-    <w:bookmarkEnd w:id="23"/>
-    <w:bookmarkEnd w:id="24"/>
-    <w:bookmarkStart w:id="32" w:name="methods-and-results"/>
     <w:p>
       <w:pPr>
         <w:pStyle w:val="Heading1"/>
       </w:pPr>
-      <w:r>
-        <w:rPr>
-          <w:rStyle w:val="SectionNumber"/>
-        </w:rPr>
-        <w:t xml:space="preserve">3</w:t>
-      </w:r>
-      <w:r>
-        <w:tab/>
-      </w:r>
+      <w:bookmarkStart w:id="26" w:name="methods-and-results"/>
+      <w:bookmarkEnd w:id="26"/>
       <w:r>
         <w:t xml:space="preserve">Methods and Results</w:t>
       </w:r>
@@ -250,20 +197,12 @@
         <w:t xml:space="preserve">In most research papers, results and methods are separate. You can combine them here if you find it easier. You are also welcome to structure things such that those are separate sections.</w:t>
       </w:r>
     </w:p>
-    <w:bookmarkStart w:id="25" w:name="data-aquisition"/>
     <w:p>
       <w:pPr>
         <w:pStyle w:val="Heading2"/>
       </w:pPr>
-      <w:r>
-        <w:rPr>
-          <w:rStyle w:val="SectionNumber"/>
-        </w:rPr>
-        <w:t xml:space="preserve">3.1</w:t>
-      </w:r>
-      <w:r>
-        <w:tab/>
-      </w:r>
+      <w:bookmarkStart w:id="27" w:name="data-aquisition"/>
+      <w:bookmarkEnd w:id="27"/>
       <w:r>
         <w:t xml:space="preserve">Data aquisition</w:t>
       </w:r>
@@ -279,21 +218,12 @@
         <w:t xml:space="preserve">As applicable, explain where and how you got the data. If you directly import the data from an online source, you can combine this section with the next.</w:t>
       </w:r>
     </w:p>
-    <w:bookmarkEnd w:id="25"/>
-    <w:bookmarkStart w:id="26" w:name="data-import-and-cleaning"/>
     <w:p>
       <w:pPr>
         <w:pStyle w:val="Heading2"/>
       </w:pPr>
-      <w:r>
-        <w:rPr>
-          <w:rStyle w:val="SectionNumber"/>
-        </w:rPr>
-        <w:t xml:space="preserve">3.2</w:t>
-      </w:r>
-      <w:r>
-        <w:tab/>
-      </w:r>
+      <w:bookmarkStart w:id="28" w:name="data-import-and-cleaning"/>
+      <w:bookmarkEnd w:id="28"/>
       <w:r>
         <w:t xml:space="preserve">Data import and cleaning</w:t>
       </w:r>
@@ -306,24 +236,15 @@
         <w:rPr>
           <w:i/>
         </w:rPr>
-        <w:t xml:space="preserve">Write code that reads in the file and cleans it so it’s ready for analysis. Since this will be fairly long code for most datasets, it might be a good idea to have it in one or several R scripts. If that is the case, explain here briefly what kind of cleaning/processing you do, and provide more details and well documented code somewhere (e.g. as supplement in a paper). All materials, including files that contain code, should be commented well so everyone can follow along.</w:t>
-      </w:r>
-    </w:p>
-    <w:bookmarkEnd w:id="26"/>
-    <w:bookmarkStart w:id="30" w:name="exploratory-analysis"/>
+        <w:t xml:space="preserve">Write code that reads in the file and cleans it so it's ready for analysis. Since this will be fairly long code for most datasets, it might be a good idea to have it in one or several R scripts. If that is the case, explain here briefly what kind of cleaning/processing you do, and provide more details and well documented code somewhere (e.g. as supplement in a paper). All materials, including files that contain code, should be commented well so everyone can follow along.</w:t>
+      </w:r>
+    </w:p>
     <w:p>
       <w:pPr>
         <w:pStyle w:val="Heading2"/>
       </w:pPr>
-      <w:r>
-        <w:rPr>
-          <w:rStyle w:val="SectionNumber"/>
-        </w:rPr>
-        <w:t xml:space="preserve">3.3</w:t>
-      </w:r>
-      <w:r>
-        <w:tab/>
-      </w:r>
+      <w:bookmarkStart w:id="29" w:name="exploratory-analysis"/>
+      <w:bookmarkEnd w:id="29"/>
       <w:r>
         <w:t xml:space="preserve">Exploratory analysis</w:t>
       </w:r>
@@ -358,43 +279,7 @@
         <w:rPr>
           <w:i/>
         </w:rPr>
-        <w:t xml:space="preserve">To get some further insight into your data, if reasonable you could compute simple statistics (e.g. t-tests, simple regression model with 1 predictor, etc.) to look for associations between your outcome(s) and each individual predictor variable. Though note that unless you pre-specified the outcome and main exposure, any</w:t>
-      </w:r>
-      <w:r>
-        <w:rPr>
-          <w:i/>
-        </w:rPr>
-        <w:t xml:space="preserve"> </w:t>
-      </w:r>
-      <w:r>
-        <w:rPr>
-          <w:i/>
-        </w:rPr>
-        <w:t xml:space="preserve">“</w:t>
-      </w:r>
-      <w:r>
-        <w:rPr>
-          <w:i/>
-        </w:rPr>
-        <w:t xml:space="preserve">p&lt;0.05 means statistical significance</w:t>
-      </w:r>
-      <w:r>
-        <w:rPr>
-          <w:i/>
-        </w:rPr>
-        <w:t xml:space="preserve">”</w:t>
-      </w:r>
-      <w:r>
-        <w:rPr>
-          <w:i/>
-        </w:rPr>
-        <w:t xml:space="preserve"> </w:t>
-      </w:r>
-      <w:r>
-        <w:rPr>
-          <w:i/>
-        </w:rPr>
-        <w:t xml:space="preserve">interpretation is not valid.</w:t>
+        <w:t xml:space="preserve">To get some further insight into your data, if reasonable you could compute simple statistics (e.g. t-tests, simple regression model with 1 predictor, etc.) to look for associations between your outcome(s) and each individual predictor variable. Though note that unless you pre-specified the outcome and main exposure, any "p&lt;0.05 means statistical significance" interpretation is not valid.</w:t>
       </w:r>
     </w:p>
     <w:p>
@@ -427,9 +312,9 @@
     </w:p>
     <w:tbl>
       <w:tblPr>
-        <w:tblStyle w:val="Table"/>
+        <w:tblStyle w:val="TableNormal"/>
         <w:tblW w:type="pct" w:w="0.0"/>
-        <w:tblLook w:firstRow="1" w:lastRow="0" w:firstColumn="0" w:lastColumn="0" w:noHBand="0" w:noVBand="0"/>
+        <w:tblLook w:firstRow="1"/>
         <w:tblCaption w:val="Table 3.1: Data summary table."/>
       </w:tblPr>
       <w:tblGrid/>
@@ -444,7 +329,9 @@
             </w:tcBorders>
             <w:vAlign w:val="bottom"/>
           </w:tcPr>
-          <w:p/>
+          <w:p>
+            <w:pStyle w:val="Compact"/>
+          </w:p>
         </w:tc>
         <w:tc>
           <w:tcPr>
@@ -880,14 +767,14 @@
     </w:p>
     <w:p>
       <w:pPr>
-        <w:pStyle w:val="CaptionedFigure"/>
+        <w:pStyle w:val="FigureWithCaption"/>
       </w:pPr>
       <w:r>
         <w:drawing>
           <wp:inline>
             <wp:extent cx="3688181" cy="1691181"/>
             <wp:effectExtent b="0" l="0" r="0" t="0"/>
-            <wp:docPr descr="Figure 3.1: Scatterplot 1: Weight vs. Height" title="" id="1" name="Picture"/>
+            <wp:docPr descr="Figure 3.1: Scatterplot 1: Weight vs. Height" id="1" name="Picture"/>
             <a:graphic>
               <a:graphicData uri="http://schemas.openxmlformats.org/drawingml/2006/picture">
                 <pic:pic>
@@ -898,7 +785,7 @@
                     </pic:cNvPicPr>
                   </pic:nvPicPr>
                   <pic:blipFill>
-                    <a:blip r:embed="rId27"/>
+                    <a:blip r:embed="rId30"/>
                     <a:stretch>
                       <a:fillRect/>
                     </a:stretch>
@@ -930,19 +817,19 @@
         <w:pStyle w:val="ImageCaption"/>
       </w:pPr>
       <w:r>
-        <w:t xml:space="preserve">Figure 3.1: Scatterplot 1: Weight vs. Height</w:t>
-      </w:r>
-    </w:p>
-    <w:p>
-      <w:pPr>
-        <w:pStyle w:val="CaptionedFigure"/>
+        <w:t xml:space="preserve">Figure 3.1: Scatterplot 1: Weight vs. Height</w:t>
+      </w:r>
+    </w:p>
+    <w:p>
+      <w:pPr>
+        <w:pStyle w:val="FigureWithCaption"/>
       </w:pPr>
       <w:r>
         <w:drawing>
           <wp:inline>
             <wp:extent cx="3688181" cy="1691181"/>
             <wp:effectExtent b="0" l="0" r="0" t="0"/>
-            <wp:docPr descr="Figure 3.2: Scatterplot 2: BMI vs. Height" title="" id="1" name="Picture"/>
+            <wp:docPr descr="Figure 3.2: Scatterplot 2: BMI vs. Height" id="1" name="Picture"/>
             <a:graphic>
               <a:graphicData uri="http://schemas.openxmlformats.org/drawingml/2006/picture">
                 <pic:pic>
@@ -953,7 +840,7 @@
                     </pic:cNvPicPr>
                   </pic:nvPicPr>
                   <pic:blipFill>
-                    <a:blip r:embed="rId28"/>
+                    <a:blip r:embed="rId31"/>
                     <a:stretch>
                       <a:fillRect/>
                     </a:stretch>
@@ -985,19 +872,19 @@
         <w:pStyle w:val="ImageCaption"/>
       </w:pPr>
       <w:r>
-        <w:t xml:space="preserve">Figure 3.2: Scatterplot 2: BMI vs. Height</w:t>
-      </w:r>
-    </w:p>
-    <w:p>
-      <w:pPr>
-        <w:pStyle w:val="CaptionedFigure"/>
+        <w:t xml:space="preserve">Figure 3.2: Scatterplot 2: BMI vs. Height</w:t>
+      </w:r>
+    </w:p>
+    <w:p>
+      <w:pPr>
+        <w:pStyle w:val="FigureWithCaption"/>
       </w:pPr>
       <w:r>
         <w:drawing>
           <wp:inline>
             <wp:extent cx="3688181" cy="1691181"/>
             <wp:effectExtent b="0" l="0" r="0" t="0"/>
-            <wp:docPr descr="Figure 3.3: Boxplot: Height vs. CHD Status" title="" id="1" name="Picture"/>
+            <wp:docPr descr="Figure 3.3: Boxplot: Height vs. CHD Status" id="1" name="Picture"/>
             <a:graphic>
               <a:graphicData uri="http://schemas.openxmlformats.org/drawingml/2006/picture">
                 <pic:pic>
@@ -1008,7 +895,7 @@
                     </pic:cNvPicPr>
                   </pic:nvPicPr>
                   <pic:blipFill>
-                    <a:blip r:embed="rId29"/>
+                    <a:blip r:embed="rId32"/>
                     <a:stretch>
                       <a:fillRect/>
                     </a:stretch>
@@ -1040,24 +927,15 @@
         <w:pStyle w:val="ImageCaption"/>
       </w:pPr>
       <w:r>
-        <w:t xml:space="preserve">Figure 3.3: Boxplot: Height vs. CHD Status</w:t>
-      </w:r>
-    </w:p>
-    <w:bookmarkEnd w:id="30"/>
-    <w:bookmarkStart w:id="31" w:name="full-analysis"/>
+        <w:t xml:space="preserve">Figure 3.3: Boxplot: Height vs. CHD Status</w:t>
+      </w:r>
+    </w:p>
     <w:p>
       <w:pPr>
         <w:pStyle w:val="Heading2"/>
       </w:pPr>
-      <w:r>
-        <w:rPr>
-          <w:rStyle w:val="SectionNumber"/>
-        </w:rPr>
-        <w:t xml:space="preserve">3.4</w:t>
-      </w:r>
-      <w:r>
-        <w:tab/>
-      </w:r>
+      <w:bookmarkStart w:id="33" w:name="full-analysis"/>
+      <w:bookmarkEnd w:id="33"/>
       <w:r>
         <w:t xml:space="preserve">Full analysis</w:t>
       </w:r>
@@ -1103,9 +981,9 @@
     </w:p>
     <w:tbl>
       <w:tblPr>
-        <w:tblStyle w:val="Table"/>
+        <w:tblStyle w:val="TableNormal"/>
         <w:tblW w:type="pct" w:w="0.0"/>
-        <w:tblLook w:firstRow="1" w:lastRow="0" w:firstColumn="0" w:lastColumn="0" w:noHBand="0" w:noVBand="0"/>
+        <w:tblLook w:firstRow="1"/>
         <w:tblCaption w:val="Table 3.2: Linear model fit table."/>
       </w:tblPr>
       <w:tblGrid/>
@@ -1314,40 +1192,22 @@
         </w:tc>
       </w:tr>
     </w:tbl>
-    <w:bookmarkEnd w:id="31"/>
-    <w:bookmarkEnd w:id="32"/>
-    <w:bookmarkStart w:id="37" w:name="discussion"/>
     <w:p>
       <w:pPr>
         <w:pStyle w:val="Heading1"/>
       </w:pPr>
-      <w:r>
-        <w:rPr>
-          <w:rStyle w:val="SectionNumber"/>
-        </w:rPr>
-        <w:t xml:space="preserve">4</w:t>
-      </w:r>
-      <w:r>
-        <w:tab/>
-      </w:r>
+      <w:bookmarkStart w:id="34" w:name="discussion"/>
+      <w:bookmarkEnd w:id="34"/>
       <w:r>
         <w:t xml:space="preserve">Discussion</w:t>
       </w:r>
     </w:p>
-    <w:bookmarkStart w:id="33" w:name="summary-and-interpretation"/>
     <w:p>
       <w:pPr>
         <w:pStyle w:val="Heading2"/>
       </w:pPr>
-      <w:r>
-        <w:rPr>
-          <w:rStyle w:val="SectionNumber"/>
-        </w:rPr>
-        <w:t xml:space="preserve">4.1</w:t>
-      </w:r>
-      <w:r>
-        <w:tab/>
-      </w:r>
+      <w:bookmarkStart w:id="35" w:name="summary-and-interpretation"/>
+      <w:bookmarkEnd w:id="35"/>
       <w:r>
         <w:t xml:space="preserve">Summary and Interpretation</w:t>
       </w:r>
@@ -1363,21 +1223,12 @@
         <w:t xml:space="preserve">Summarize what you did, what you found and what it means.</w:t>
       </w:r>
     </w:p>
-    <w:bookmarkEnd w:id="33"/>
-    <w:bookmarkStart w:id="34" w:name="strengths-and-limitations"/>
     <w:p>
       <w:pPr>
         <w:pStyle w:val="Heading2"/>
       </w:pPr>
-      <w:r>
-        <w:rPr>
-          <w:rStyle w:val="SectionNumber"/>
-        </w:rPr>
-        <w:t xml:space="preserve">4.2</w:t>
-      </w:r>
-      <w:r>
-        <w:tab/>
-      </w:r>
+      <w:bookmarkStart w:id="36" w:name="strengths-and-limitations"/>
+      <w:bookmarkEnd w:id="36"/>
       <w:r>
         <w:t xml:space="preserve">Strengths and Limitations</w:t>
       </w:r>
@@ -1393,21 +1244,12 @@
         <w:t xml:space="preserve">Discuss what you perceive as strengths and limitations of your analysis.</w:t>
       </w:r>
     </w:p>
-    <w:bookmarkEnd w:id="34"/>
-    <w:bookmarkStart w:id="36" w:name="conclusions"/>
     <w:p>
       <w:pPr>
         <w:pStyle w:val="Heading2"/>
       </w:pPr>
-      <w:r>
-        <w:rPr>
-          <w:rStyle w:val="SectionNumber"/>
-        </w:rPr>
-        <w:t xml:space="preserve">4.3</w:t>
-      </w:r>
-      <w:r>
-        <w:tab/>
-      </w:r>
+      <w:bookmarkStart w:id="37" w:name="conclusions"/>
+      <w:bookmarkEnd w:id="37"/>
       <w:r>
         <w:t xml:space="preserve">Conclusions</w:t>
       </w:r>
@@ -1464,7 +1306,7 @@
       <w:r>
         <w:t xml:space="preserve"> </w:t>
       </w:r>
-      <w:hyperlink r:id="rId35">
+      <w:hyperlink r:id="rId38">
         <w:r>
           <w:rPr>
             <w:rStyle w:val="Hyperlink"/>
@@ -1491,25 +1333,22 @@
         <w:t xml:space="preserve">but giving it a more descriptive name is probably better.</w:t>
       </w:r>
     </w:p>
-    <w:bookmarkEnd w:id="36"/>
-    <w:bookmarkEnd w:id="37"/>
-    <w:bookmarkStart w:id="41" w:name="references"/>
     <w:p>
       <w:pPr>
         <w:pStyle w:val="Heading1"/>
       </w:pPr>
+      <w:bookmarkStart w:id="39" w:name="references"/>
+      <w:bookmarkEnd w:id="39"/>
       <w:r>
         <w:t xml:space="preserve">References</w:t>
       </w:r>
     </w:p>
-    <w:bookmarkStart w:id="40" w:name="refs"/>
-    <w:bookmarkStart w:id="39" w:name="ref-Leek2015a"/>
     <w:p>
       <w:pPr>
         <w:pStyle w:val="Bibliography"/>
       </w:pPr>
       <w:r>
-        <w:t xml:space="preserve">Leek, J. T., &amp; Peng, R. D. (2015). Statistics. What is the question?</w:t>
+        <w:t xml:space="preserve">Leek, J. T., &amp; Peng, R. D. (2015). Statistics. what is the question?</w:t>
       </w:r>
       <w:r>
         <w:t xml:space="preserve"> </w:t>
@@ -1533,12 +1372,12 @@
         <w:t xml:space="preserve">347</w:t>
       </w:r>
       <w:r>
-        <w:t xml:space="preserve">, 1314–1315.</w:t>
+        <w:t xml:space="preserve">(6228), 1314–1315.</w:t>
       </w:r>
       <w:r>
         <w:t xml:space="preserve"> </w:t>
       </w:r>
-      <w:hyperlink r:id="rId38">
+      <w:hyperlink r:id="rId40">
         <w:r>
           <w:rPr>
             <w:rStyle w:val="Hyperlink"/>
@@ -1547,16 +1386,9 @@
         </w:r>
       </w:hyperlink>
     </w:p>
-    <w:bookmarkEnd w:id="39"/>
-    <w:bookmarkEnd w:id="40"/>
-    <w:bookmarkEnd w:id="41"/>
     <w:sectPr/>
   </w:body>
 </w:document>
-</file>
-
-<file path=word/comments.xml><?xml version="1.0" encoding="utf-8"?>
-<w:comments xmlns:w="http://schemas.openxmlformats.org/wordprocessingml/2006/main" xmlns:m="http://schemas.openxmlformats.org/officeDocument/2006/math" xmlns:r="http://schemas.openxmlformats.org/officeDocument/2006/relationships" xmlns:o="urn:schemas-microsoft-com:office:office" xmlns:v="urn:schemas-microsoft-com:vml" xmlns:w10="urn:schemas-microsoft-com:office:word" xmlns:a="http://schemas.openxmlformats.org/drawingml/2006/main" xmlns:pic="http://schemas.openxmlformats.org/drawingml/2006/picture" xmlns:wp="http://schemas.openxmlformats.org/drawingml/2006/wordprocessingDrawing"/>
 </file>
 
 <file path=word/footnotes.xml><?xml version="1.0" encoding="utf-8"?>
@@ -1580,8 +1412,8 @@
 
 <file path=word/numbering.xml><?xml version="1.0" encoding="utf-8"?>
 <w:numbering xmlns:w="http://schemas.openxmlformats.org/wordprocessingml/2006/main">
-  <w:abstractNum w:abstractNumId="990">
-    <w:nsid w:val="2c1ae401"/>
+  <w:abstractNum w:abstractNumId="0">
+    <w:nsid w:val="e17f69ba"/>
     <w:multiLevelType w:val="multilevel"/>
     <w:lvl w:ilvl="0">
       <w:numFmt w:val="bullet"/>
@@ -1660,29 +1492,91 @@
         <w:ind w:left="4800" w:hanging="480"/>
       </w:pPr>
     </w:lvl>
-    <w:lvl w:ilvl="7">
+  </w:abstractNum>
+  <w:abstractNum w:abstractNumId="990">
+    <w:nsid w:val="28b01372"/>
+    <w:multiLevelType w:val="multilevel"/>
+    <w:lvl w:ilvl="0">
       <w:numFmt w:val="bullet"/>
       <w:lvlText w:val=" "/>
       <w:lvlJc w:val="left"/>
       <w:pPr>
         <w:tabs>
-          <w:tab w:val="num" w:pos="5040"/>
+          <w:tab w:val="num" w:pos="0"/>
         </w:tabs>
-        <w:ind w:left="5520" w:hanging="480"/>
+        <w:ind w:left="480" w:hanging="480"/>
       </w:pPr>
     </w:lvl>
-    <w:lvl w:ilvl="8">
+    <w:lvl w:ilvl="1">
       <w:numFmt w:val="bullet"/>
       <w:lvlText w:val=" "/>
       <w:lvlJc w:val="left"/>
       <w:pPr>
         <w:tabs>
-          <w:tab w:val="num" w:pos="5760"/>
+          <w:tab w:val="num" w:pos="720"/>
         </w:tabs>
-        <w:ind w:left="6240" w:hanging="480"/>
+        <w:ind w:left="1200" w:hanging="480"/>
+      </w:pPr>
+    </w:lvl>
+    <w:lvl w:ilvl="2">
+      <w:numFmt w:val="bullet"/>
+      <w:lvlText w:val=" "/>
+      <w:lvlJc w:val="left"/>
+      <w:pPr>
+        <w:tabs>
+          <w:tab w:val="num" w:pos="1440"/>
+        </w:tabs>
+        <w:ind w:left="1920" w:hanging="480"/>
+      </w:pPr>
+    </w:lvl>
+    <w:lvl w:ilvl="3">
+      <w:numFmt w:val="bullet"/>
+      <w:lvlText w:val=" "/>
+      <w:lvlJc w:val="left"/>
+      <w:pPr>
+        <w:tabs>
+          <w:tab w:val="num" w:pos="2160"/>
+        </w:tabs>
+        <w:ind w:left="2640" w:hanging="480"/>
+      </w:pPr>
+    </w:lvl>
+    <w:lvl w:ilvl="4">
+      <w:numFmt w:val="bullet"/>
+      <w:lvlText w:val=" "/>
+      <w:lvlJc w:val="left"/>
+      <w:pPr>
+        <w:tabs>
+          <w:tab w:val="num" w:pos="2880"/>
+        </w:tabs>
+        <w:ind w:left="3360" w:hanging="480"/>
+      </w:pPr>
+    </w:lvl>
+    <w:lvl w:ilvl="5">
+      <w:numFmt w:val="bullet"/>
+      <w:lvlText w:val=" "/>
+      <w:lvlJc w:val="left"/>
+      <w:pPr>
+        <w:tabs>
+          <w:tab w:val="num" w:pos="3600"/>
+        </w:tabs>
+        <w:ind w:left="4080" w:hanging="480"/>
+      </w:pPr>
+    </w:lvl>
+    <w:lvl w:ilvl="6">
+      <w:numFmt w:val="bullet"/>
+      <w:lvlText w:val=" "/>
+      <w:lvlJc w:val="left"/>
+      <w:pPr>
+        <w:tabs>
+          <w:tab w:val="num" w:pos="4320"/>
+        </w:tabs>
+        <w:ind w:left="4800" w:hanging="480"/>
       </w:pPr>
     </w:lvl>
   </w:abstractNum>
+  <w:num w:numId="1">
+    <w:abstractNumId w:val="0"/>
+  </w:num>
   <w:num w:numId="1000">
     <w:abstractNumId w:val="990"/>
   </w:num>
@@ -1829,7 +1723,7 @@
       <w:rFonts w:asciiTheme="majorHAnsi" w:eastAsiaTheme="majorEastAsia" w:hAnsiTheme="majorHAnsi" w:cstheme="majorBidi"/>
       <w:b/>
       <w:bCs/>
-      <w:color w:val="4F81BD" w:themeColor="accent1"/>
+      <w:color w:val="345A8A" w:themeColor="accent1" w:themeShade="B5"/>
       <w:sz w:val="32"/>
       <w:szCs w:val="32"/>
     </w:rPr>
@@ -1852,8 +1746,8 @@
       <w:b/>
       <w:bCs/>
       <w:color w:val="4F81BD" w:themeColor="accent1"/>
-      <w:sz w:val="28"/>
-      <w:szCs w:val="28"/>
+      <w:sz w:val="32"/>
+      <w:szCs w:val="32"/>
     </w:rPr>
   </w:style>
   <w:style w:type="paragraph" w:styleId="Heading3">
@@ -1874,8 +1768,8 @@
       <w:b/>
       <w:bCs/>
       <w:color w:val="4F81BD" w:themeColor="accent1"/>
-      <w:sz w:val="24"/>
-      <w:szCs w:val="24"/>
+      <w:sz w:val="28"/>
+      <w:szCs w:val="28"/>
     </w:rPr>
   </w:style>
   <w:style w:type="paragraph" w:styleId="Heading4">
@@ -1893,7 +1787,7 @@
     </w:pPr>
     <w:rPr>
       <w:rFonts w:asciiTheme="majorHAnsi" w:eastAsiaTheme="majorEastAsia" w:hAnsiTheme="majorHAnsi" w:cstheme="majorBidi"/>
-      <w:i/>
+      <w:b/>
       <w:bCs/>
       <w:color w:val="4F81BD" w:themeColor="accent1"/>
       <w:sz w:val="24"/>
@@ -1915,6 +1809,7 @@
     </w:pPr>
     <w:rPr>
       <w:rFonts w:asciiTheme="majorHAnsi" w:eastAsiaTheme="majorEastAsia" w:hAnsiTheme="majorHAnsi" w:cstheme="majorBidi"/>
+      <w:i/>
       <w:iCs/>
       <w:color w:val="4F81BD" w:themeColor="accent1"/>
       <w:sz w:val="24"/>
@@ -1941,66 +1836,6 @@
       <w:szCs w:val="24"/>
     </w:rPr>
   </w:style>
-  <w:style w:type="paragraph" w:styleId="Heading7">
-    <w:name w:val="Heading 7"/>
-    <w:basedOn w:val="Normal"/>
-    <w:next w:val="BodyText"/>
-    <w:uiPriority w:val="9"/>
-    <w:unhideWhenUsed/>
-    <w:qFormat/>
-    <w:pPr>
-      <w:keepNext/>
-      <w:keepLines/>
-      <w:spacing w:before="200" w:after="0"/>
-      <w:outlineLvl w:val="6"/>
-    </w:pPr>
-    <w:rPr>
-      <w:rFonts w:asciiTheme="majorHAnsi" w:eastAsiaTheme="majorEastAsia" w:hAnsiTheme="majorHAnsi" w:cstheme="majorBidi"/>
-      <w:color w:val="4F81BD" w:themeColor="accent1"/>
-      <w:sz w:val="24"/>
-      <w:szCs w:val="24"/>
-    </w:rPr>
-  </w:style>
-  <w:style w:type="paragraph" w:styleId="Heading8">
-    <w:name w:val="Heading 8"/>
-    <w:basedOn w:val="Normal"/>
-    <w:next w:val="BodyText"/>
-    <w:uiPriority w:val="9"/>
-    <w:unhideWhenUsed/>
-    <w:qFormat/>
-    <w:pPr>
-      <w:keepNext/>
-      <w:keepLines/>
-      <w:spacing w:before="200" w:after="0"/>
-      <w:outlineLvl w:val="7"/>
-    </w:pPr>
-    <w:rPr>
-      <w:rFonts w:asciiTheme="majorHAnsi" w:eastAsiaTheme="majorEastAsia" w:hAnsiTheme="majorHAnsi" w:cstheme="majorBidi"/>
-      <w:color w:val="4F81BD" w:themeColor="accent1"/>
-      <w:sz w:val="24"/>
-      <w:szCs w:val="24"/>
-    </w:rPr>
-  </w:style>
-  <w:style w:type="paragraph" w:styleId="Heading9">
-    <w:name w:val="Heading 9"/>
-    <w:basedOn w:val="Normal"/>
-    <w:next w:val="BodyText"/>
-    <w:uiPriority w:val="9"/>
-    <w:unhideWhenUsed/>
-    <w:qFormat/>
-    <w:pPr>
-      <w:keepNext/>
-      <w:keepLines/>
-      <w:spacing w:before="200" w:after="0"/>
-      <w:outlineLvl w:val="8"/>
-    </w:pPr>
-    <w:rPr>
-      <w:rFonts w:asciiTheme="majorHAnsi" w:eastAsiaTheme="majorEastAsia" w:hAnsiTheme="majorHAnsi" w:cstheme="majorBidi"/>
-      <w:color w:val="4F81BD" w:themeColor="accent1"/>
-      <w:sz w:val="24"/>
-      <w:szCs w:val="24"/>
-    </w:rPr>
-  </w:style>
   <w:style w:type="paragraph" w:styleId="BlockText">
     <w:name w:val="Block Text"/>
     <w:basedOn w:val="BodyText"/>
@@ -2010,8 +1845,14 @@
     <w:qFormat/>
     <w:pPr>
       <w:spacing w:before="100" w:after="100"/>
-      <w:ind w:firstLine="0" w:left="480" w:right="480"/>
+      <w:ind w:firstLine="0"/>
     </w:pPr>
+    <w:rPr>
+      <w:rFonts w:asciiTheme="majorHAnsi" w:eastAsiaTheme="majorEastAsia" w:hAnsiTheme="majorHAnsi" w:cstheme="majorBidi"/>
+      <w:bCs/>
+      <w:sz w:val="20"/>
+      <w:szCs w:val="20"/>
+    </w:rPr>
   </w:style>
   <w:style w:type="paragraph" w:styleId="FootnoteText">
     <w:name w:val="Footnote Text"/>
@@ -2026,9 +1867,8 @@
     <w:semiHidden/>
     <w:unhideWhenUsed/>
   </w:style>
-  <w:style w:type="table" w:default="1" w:styleId="Table">
-    <w:name w:val="Table"/>
-    <w:basedOn w:val="TableNormal"/>
+  <w:style w:type="table" w:default="1" w:styleId="TableNormal">
+    <w:name w:val="Normal Table"/>
     <w:semiHidden/>
     <w:unhideWhenUsed/>
     <w:qFormat/>
@@ -2085,8 +1925,8 @@
     <w:name w:val="Figure"/>
     <w:basedOn w:val="Normal"/>
   </w:style>
-  <w:style w:type="paragraph" w:customStyle="1" w:styleId="CaptionedFigure">
-    <w:name w:val="Captioned Figure"/>
+  <w:style w:type="paragraph" w:customStyle="1" w:styleId="FigureWithCaption">
+    <w:name w:val="Figure with Caption"/>
     <w:basedOn w:val="Figure"/>
     <w:pPr>
       <w:keepNext/>
@@ -2104,10 +1944,6 @@
       <w:rFonts w:ascii="Consolas" w:hAnsi="Consolas"/>
       <w:sz w:val="22"/>
     </w:rPr>
-  </w:style>
-  <w:style w:type="character" w:customStyle="1" w:styleId="SectionNumber">
-    <w:name w:val="Section Number"/>
-    <w:basedOn w:val="BodyTextChar"/>
   </w:style>
   <w:style w:type="character" w:styleId="FootnoteReference">
     <w:name w:val="Footnote Reference"/>

</xml_diff>